<commit_message>
Commit 30/12/2021, HabitApp Zip ready to distribute but interview
</commit_message>
<xml_diff>
--- a/Modul/Soft Skills/Personal dan Digital Branding/Elevator Pitch.docx
+++ b/Modul/Soft Skills/Personal dan Digital Branding/Elevator Pitch.docx
@@ -15,13 +15,8 @@
       </w:r>
     </w:p>
     <w:p>
-      <w:proofErr w:type="spellStart"/>
-      <w:r>
-        <w:t>Student</w:t>
-      </w:r>
-      <w:proofErr w:type="spellEnd"/>
-      <w:r>
-        <w:t xml:space="preserve"> ID</w:t>
+      <w:r>
+        <w:t>Student ID</w:t>
       </w:r>
       <w:r>
         <w:tab/>
@@ -29,28 +24,13 @@
       </w:r>
     </w:p>
     <w:p>
-      <w:proofErr w:type="spellStart"/>
-      <w:r>
-        <w:t>Learning</w:t>
-      </w:r>
-      <w:proofErr w:type="spellEnd"/>
-      <w:r>
-        <w:t xml:space="preserve"> </w:t>
-      </w:r>
-      <w:proofErr w:type="spellStart"/>
-      <w:r>
-        <w:t>Path</w:t>
-      </w:r>
-      <w:proofErr w:type="spellEnd"/>
+      <w:r>
+        <w:t>Learning Path</w:t>
+      </w:r>
       <w:r>
         <w:tab/>
-        <w:t xml:space="preserve">: Pengembangan Aplikasi </w:t>
-      </w:r>
-      <w:proofErr w:type="spellStart"/>
-      <w:r>
-        <w:t>Android</w:t>
-      </w:r>
-      <w:proofErr w:type="spellEnd"/>
+        <w:t>: Pengembangan Aplikasi Android</w:t>
+      </w:r>
     </w:p>
     <w:p/>
     <w:p>
@@ -64,106 +44,33 @@
         <w:t>. Saya</w:t>
       </w:r>
       <w:r>
-        <w:t xml:space="preserve"> sedang menempuh pendidikan di Universitas </w:t>
-      </w:r>
-      <w:proofErr w:type="spellStart"/>
-      <w:r>
-        <w:t>Amikom</w:t>
-      </w:r>
-      <w:proofErr w:type="spellEnd"/>
-      <w:r>
-        <w:t xml:space="preserve"> </w:t>
-      </w:r>
-      <w:proofErr w:type="spellStart"/>
-      <w:r>
-        <w:t>Purwokerto</w:t>
-      </w:r>
-      <w:proofErr w:type="spellEnd"/>
-      <w:r>
-        <w:t xml:space="preserve"> jurusan Informatika dan sudah memiliki 6</w:t>
+        <w:t xml:space="preserve"> sedang menempuh pendidikan di Universitas Amikom Purwokerto jurusan Informatika dan sudah memiliki 6</w:t>
       </w:r>
       <w:r>
         <w:t xml:space="preserve"> tahun pengalaman di bidang pemrograman seperti pemrograman berbasis Deskto</w:t>
       </w:r>
       <w:r>
-        <w:t xml:space="preserve">p, </w:t>
-      </w:r>
-      <w:proofErr w:type="spellStart"/>
-      <w:r>
-        <w:t>Website</w:t>
-      </w:r>
-      <w:proofErr w:type="spellEnd"/>
-      <w:r>
-        <w:t xml:space="preserve">, dan Mobile. </w:t>
-      </w:r>
-      <w:r>
-        <w:rPr>
-          <w:strike/>
-        </w:rPr>
-        <w:t>Selama 6</w:t>
-      </w:r>
-      <w:r>
-        <w:rPr>
-          <w:strike/>
-        </w:rPr>
-        <w:t xml:space="preserve"> tahun tersebut,</w:t>
-      </w:r>
-      <w:r>
-        <w:t xml:space="preserve"> saya berhasil membuat produk berupa aplikasi berbasis Desktop dan Mobile, diantaranya aplikasi Pencari Informasi Gempa Bumi Otomatis di Indonesia, Aplikasi Inventaris Sekolah,</w:t>
-      </w:r>
-      <w:r>
-        <w:t xml:space="preserve"> dan</w:t>
-      </w:r>
-      <w:r>
-        <w:t xml:space="preserve"> Aplikasi Penghitung </w:t>
-      </w:r>
-      <w:proofErr w:type="spellStart"/>
-      <w:r>
-        <w:t>Dzikir</w:t>
-      </w:r>
-      <w:proofErr w:type="spellEnd"/>
-      <w:r>
-        <w:t xml:space="preserve"> yang berhasil</w:t>
+        <w:t xml:space="preserve">p, Website, dan Mobile. </w:t>
+      </w:r>
+      <w:r>
+        <w:t>S</w:t>
       </w:r>
       <w:bookmarkStart w:id="0" w:name="_GoBack"/>
       <w:bookmarkEnd w:id="0"/>
       <w:r>
-        <w:t xml:space="preserve"> </w:t>
-      </w:r>
-      <w:r>
-        <w:t xml:space="preserve">dipublikasikan dan diunduh lebih dari 5 ribu kali di Google </w:t>
-      </w:r>
-      <w:proofErr w:type="spellStart"/>
-      <w:r>
-        <w:t>Play</w:t>
-      </w:r>
-      <w:proofErr w:type="spellEnd"/>
-      <w:r>
-        <w:t xml:space="preserve"> Store. Saat ini, saya tertarik untuk fokus bekerja di sebuah perusahaan sebagai </w:t>
-      </w:r>
-      <w:proofErr w:type="spellStart"/>
-      <w:r>
-        <w:t>Android</w:t>
-      </w:r>
-      <w:proofErr w:type="spellEnd"/>
-      <w:r>
-        <w:t xml:space="preserve"> Developer. Apakah Anda punya waktu untuk berdiskusi tentang </w:t>
-      </w:r>
-      <w:proofErr w:type="spellStart"/>
-      <w:r>
-        <w:t>Android</w:t>
-      </w:r>
-      <w:proofErr w:type="spellEnd"/>
-      <w:r>
-        <w:t xml:space="preserve"> Development dengan saya? Jika ya, Anda bisa kontak saya via email atau </w:t>
-      </w:r>
-      <w:proofErr w:type="spellStart"/>
-      <w:r>
-        <w:t>LinkedIn</w:t>
-      </w:r>
-      <w:proofErr w:type="spellEnd"/>
-      <w:r>
-        <w:t xml:space="preserve"> yang tertera di CV ini. Terima</w:t>
+        <w:t>aya berhasil membuat produk berupa aplikasi berbasis Desktop dan Mobile, diantaranya aplikasi Pencari Informasi Gempa Bumi Otomatis di Indonesia, Aplikasi Inventaris Sekolah,</w:t>
+      </w:r>
+      <w:r>
+        <w:t xml:space="preserve"> dan</w:t>
+      </w:r>
+      <w:r>
+        <w:t xml:space="preserve"> Aplikasi Penghitung Dzikir</w:t>
+      </w:r>
+      <w:r>
+        <w:t xml:space="preserve"> yang berhasil </w:t>
+      </w:r>
+      <w:r>
+        <w:t>dipublikasikan dan diunduh lebih dari 5 ribu kali di Google Play Store. Saat ini, saya tertarik untuk fokus bekerja di sebuah perusahaan sebagai Android Developer. Apakah Anda punya waktu untuk berdiskusi tentang Android Development dengan saya? Jika ya, Anda bisa kontak saya via email atau LinkedIn yang tertera di CV ini. Terima</w:t>
       </w:r>
       <w:r>
         <w:t xml:space="preserve"> </w:t>

</xml_diff>